<commit_message>
Cambios en la ecuacion e interfaz
</commit_message>
<xml_diff>
--- a/DOCUMENTOS/Informe de Practica Profesional Dariel Enmanuel Cabrera Lòpez 1.docx
+++ b/DOCUMENTOS/Informe de Practica Profesional Dariel Enmanuel Cabrera Lòpez 1.docx
@@ -1059,7 +1059,6 @@
               <w:szCs w:val="24"/>
             </w:rPr>
           </w:pPr>
-          <w:proofErr w:type="spellStart"/>
           <w:r>
             <w:rPr>
               <w:rFonts w:ascii="Arial" w:hAnsi="Arial" w:cs="Arial"/>
@@ -1067,17 +1066,7 @@
               <w:sz w:val="24"/>
               <w:szCs w:val="24"/>
             </w:rPr>
-            <w:t>This</w:t>
-          </w:r>
-          <w:proofErr w:type="spellEnd"/>
-          <w:r>
-            <w:rPr>
-              <w:rFonts w:ascii="Arial" w:hAnsi="Arial" w:cs="Arial"/>
-              <w:color w:val="auto"/>
-              <w:sz w:val="24"/>
-              <w:szCs w:val="24"/>
-            </w:rPr>
-            <w:t xml:space="preserve"> Professional </w:t>
+            <w:t xml:space="preserve">This Professional </w:t>
           </w:r>
           <w:proofErr w:type="spellStart"/>
           <w:r>
@@ -1257,27 +1246,7 @@
               <w:sz w:val="24"/>
               <w:szCs w:val="24"/>
             </w:rPr>
-            <w:t xml:space="preserve"> </w:t>
-          </w:r>
-          <w:proofErr w:type="spellStart"/>
-          <w:r>
-            <w:rPr>
-              <w:rFonts w:ascii="Arial" w:hAnsi="Arial" w:cs="Arial"/>
-              <w:color w:val="auto"/>
-              <w:sz w:val="24"/>
-              <w:szCs w:val="24"/>
-            </w:rPr>
-            <w:t>the</w:t>
-          </w:r>
-          <w:proofErr w:type="spellEnd"/>
-          <w:r>
-            <w:rPr>
-              <w:rFonts w:ascii="Arial" w:hAnsi="Arial" w:cs="Arial"/>
-              <w:color w:val="auto"/>
-              <w:sz w:val="24"/>
-              <w:szCs w:val="24"/>
-            </w:rPr>
-            <w:t xml:space="preserve"> </w:t>
+            <w:t xml:space="preserve"> the </w:t>
           </w:r>
           <w:proofErr w:type="spellStart"/>
           <w:r>
@@ -1317,27 +1286,7 @@
               <w:sz w:val="24"/>
               <w:szCs w:val="24"/>
             </w:rPr>
-            <w:t xml:space="preserve"> </w:t>
-          </w:r>
-          <w:proofErr w:type="spellStart"/>
-          <w:r>
-            <w:rPr>
-              <w:rFonts w:ascii="Arial" w:hAnsi="Arial" w:cs="Arial"/>
-              <w:color w:val="auto"/>
-              <w:sz w:val="24"/>
-              <w:szCs w:val="24"/>
-            </w:rPr>
-            <w:t>to</w:t>
-          </w:r>
-          <w:proofErr w:type="spellEnd"/>
-          <w:r>
-            <w:rPr>
-              <w:rFonts w:ascii="Arial" w:hAnsi="Arial" w:cs="Arial"/>
-              <w:color w:val="auto"/>
-              <w:sz w:val="24"/>
-              <w:szCs w:val="24"/>
-            </w:rPr>
-            <w:t xml:space="preserve"> </w:t>
+            <w:t xml:space="preserve"> to </w:t>
           </w:r>
           <w:proofErr w:type="spellStart"/>
           <w:r>
@@ -1457,27 +1406,7 @@
               <w:sz w:val="24"/>
               <w:szCs w:val="24"/>
             </w:rPr>
-            <w:t xml:space="preserve"> of </w:t>
-          </w:r>
-          <w:proofErr w:type="spellStart"/>
-          <w:r>
-            <w:rPr>
-              <w:rFonts w:ascii="Arial" w:hAnsi="Arial" w:cs="Arial"/>
-              <w:color w:val="auto"/>
-              <w:sz w:val="24"/>
-              <w:szCs w:val="24"/>
-            </w:rPr>
-            <w:t>the</w:t>
-          </w:r>
-          <w:proofErr w:type="spellEnd"/>
-          <w:r>
-            <w:rPr>
-              <w:rFonts w:ascii="Arial" w:hAnsi="Arial" w:cs="Arial"/>
-              <w:color w:val="auto"/>
-              <w:sz w:val="24"/>
-              <w:szCs w:val="24"/>
-            </w:rPr>
-            <w:t xml:space="preserve"> </w:t>
+            <w:t xml:space="preserve"> of the </w:t>
           </w:r>
           <w:proofErr w:type="spellStart"/>
           <w:r>
@@ -1537,27 +1466,7 @@
               <w:sz w:val="24"/>
               <w:szCs w:val="24"/>
             </w:rPr>
-            <w:t xml:space="preserve"> </w:t>
-          </w:r>
-          <w:proofErr w:type="spellStart"/>
-          <w:r>
-            <w:rPr>
-              <w:rFonts w:ascii="Arial" w:hAnsi="Arial" w:cs="Arial"/>
-              <w:color w:val="auto"/>
-              <w:sz w:val="24"/>
-              <w:szCs w:val="24"/>
-            </w:rPr>
-            <w:t>the</w:t>
-          </w:r>
-          <w:proofErr w:type="spellEnd"/>
-          <w:r>
-            <w:rPr>
-              <w:rFonts w:ascii="Arial" w:hAnsi="Arial" w:cs="Arial"/>
-              <w:color w:val="auto"/>
-              <w:sz w:val="24"/>
-              <w:szCs w:val="24"/>
-            </w:rPr>
-            <w:t xml:space="preserve"> </w:t>
+            <w:t xml:space="preserve"> the </w:t>
           </w:r>
           <w:proofErr w:type="spellStart"/>
           <w:r>
@@ -1577,27 +1486,7 @@
               <w:sz w:val="24"/>
               <w:szCs w:val="24"/>
             </w:rPr>
-            <w:t xml:space="preserve">, for </w:t>
-          </w:r>
-          <w:proofErr w:type="spellStart"/>
-          <w:r>
-            <w:rPr>
-              <w:rFonts w:ascii="Arial" w:hAnsi="Arial" w:cs="Arial"/>
-              <w:color w:val="auto"/>
-              <w:sz w:val="24"/>
-              <w:szCs w:val="24"/>
-            </w:rPr>
-            <w:t>the</w:t>
-          </w:r>
-          <w:proofErr w:type="spellEnd"/>
-          <w:r>
-            <w:rPr>
-              <w:rFonts w:ascii="Arial" w:hAnsi="Arial" w:cs="Arial"/>
-              <w:color w:val="auto"/>
-              <w:sz w:val="24"/>
-              <w:szCs w:val="24"/>
-            </w:rPr>
-            <w:t xml:space="preserve"> </w:t>
+            <w:t xml:space="preserve">, for the </w:t>
           </w:r>
           <w:proofErr w:type="spellStart"/>
           <w:r>
@@ -1617,27 +1506,7 @@
               <w:sz w:val="24"/>
               <w:szCs w:val="24"/>
             </w:rPr>
-            <w:t xml:space="preserve"> of </w:t>
-          </w:r>
-          <w:proofErr w:type="spellStart"/>
-          <w:r>
-            <w:rPr>
-              <w:rFonts w:ascii="Arial" w:hAnsi="Arial" w:cs="Arial"/>
-              <w:color w:val="auto"/>
-              <w:sz w:val="24"/>
-              <w:szCs w:val="24"/>
-            </w:rPr>
-            <w:t>this</w:t>
-          </w:r>
-          <w:proofErr w:type="spellEnd"/>
-          <w:r>
-            <w:rPr>
-              <w:rFonts w:ascii="Arial" w:hAnsi="Arial" w:cs="Arial"/>
-              <w:color w:val="auto"/>
-              <w:sz w:val="24"/>
-              <w:szCs w:val="24"/>
-            </w:rPr>
-            <w:t xml:space="preserve"> </w:t>
+            <w:t xml:space="preserve"> of this </w:t>
           </w:r>
           <w:proofErr w:type="spellStart"/>
           <w:r>
@@ -1657,27 +1526,7 @@
               <w:sz w:val="24"/>
               <w:szCs w:val="24"/>
             </w:rPr>
-            <w:t xml:space="preserve"> </w:t>
-          </w:r>
-          <w:proofErr w:type="spellStart"/>
-          <w:r>
-            <w:rPr>
-              <w:rFonts w:ascii="Arial" w:hAnsi="Arial" w:cs="Arial"/>
-              <w:color w:val="auto"/>
-              <w:sz w:val="24"/>
-              <w:szCs w:val="24"/>
-            </w:rPr>
-            <w:t>the</w:t>
-          </w:r>
-          <w:proofErr w:type="spellEnd"/>
-          <w:r>
-            <w:rPr>
-              <w:rFonts w:ascii="Arial" w:hAnsi="Arial" w:cs="Arial"/>
-              <w:color w:val="auto"/>
-              <w:sz w:val="24"/>
-              <w:szCs w:val="24"/>
-            </w:rPr>
-            <w:t xml:space="preserve"> XP </w:t>
+            <w:t xml:space="preserve"> the XP </w:t>
           </w:r>
           <w:proofErr w:type="spellStart"/>
           <w:r>
@@ -1717,27 +1566,7 @@
               <w:sz w:val="24"/>
               <w:szCs w:val="24"/>
             </w:rPr>
-            <w:t xml:space="preserve">), </w:t>
-          </w:r>
-          <w:proofErr w:type="spellStart"/>
-          <w:r>
-            <w:rPr>
-              <w:rFonts w:ascii="Arial" w:hAnsi="Arial" w:cs="Arial"/>
-              <w:color w:val="auto"/>
-              <w:sz w:val="24"/>
-              <w:szCs w:val="24"/>
-            </w:rPr>
-            <w:t>the</w:t>
-          </w:r>
-          <w:proofErr w:type="spellEnd"/>
-          <w:r>
-            <w:rPr>
-              <w:rFonts w:ascii="Arial" w:hAnsi="Arial" w:cs="Arial"/>
-              <w:color w:val="auto"/>
-              <w:sz w:val="24"/>
-              <w:szCs w:val="24"/>
-            </w:rPr>
-            <w:t xml:space="preserve"> Python </w:t>
+            <w:t xml:space="preserve">), the Python </w:t>
           </w:r>
           <w:proofErr w:type="spellStart"/>
           <w:r>
@@ -1777,27 +1606,7 @@
               <w:sz w:val="24"/>
               <w:szCs w:val="24"/>
             </w:rPr>
-            <w:t xml:space="preserve"> </w:t>
-          </w:r>
-          <w:proofErr w:type="spellStart"/>
-          <w:r>
-            <w:rPr>
-              <w:rFonts w:ascii="Arial" w:hAnsi="Arial" w:cs="Arial"/>
-              <w:color w:val="auto"/>
-              <w:sz w:val="24"/>
-              <w:szCs w:val="24"/>
-            </w:rPr>
-            <w:t>to</w:t>
-          </w:r>
-          <w:proofErr w:type="spellEnd"/>
-          <w:r>
-            <w:rPr>
-              <w:rFonts w:ascii="Arial" w:hAnsi="Arial" w:cs="Arial"/>
-              <w:color w:val="auto"/>
-              <w:sz w:val="24"/>
-              <w:szCs w:val="24"/>
-            </w:rPr>
-            <w:t xml:space="preserve"> </w:t>
+            <w:t xml:space="preserve"> to </w:t>
           </w:r>
           <w:proofErr w:type="spellStart"/>
           <w:r>
@@ -1817,27 +1626,7 @@
               <w:sz w:val="24"/>
               <w:szCs w:val="24"/>
             </w:rPr>
-            <w:t xml:space="preserve"> </w:t>
-          </w:r>
-          <w:proofErr w:type="spellStart"/>
-          <w:r>
-            <w:rPr>
-              <w:rFonts w:ascii="Arial" w:hAnsi="Arial" w:cs="Arial"/>
-              <w:color w:val="auto"/>
-              <w:sz w:val="24"/>
-              <w:szCs w:val="24"/>
-            </w:rPr>
-            <w:t>the</w:t>
-          </w:r>
-          <w:proofErr w:type="spellEnd"/>
-          <w:r>
-            <w:rPr>
-              <w:rFonts w:ascii="Arial" w:hAnsi="Arial" w:cs="Arial"/>
-              <w:color w:val="auto"/>
-              <w:sz w:val="24"/>
-              <w:szCs w:val="24"/>
-            </w:rPr>
-            <w:t xml:space="preserve"> Interface.</w:t>
+            <w:t xml:space="preserve"> the Interface.</w:t>
           </w:r>
         </w:p>
         <w:p>
@@ -1869,27 +1658,7 @@
               <w:sz w:val="24"/>
               <w:szCs w:val="24"/>
             </w:rPr>
-            <w:t xml:space="preserve"> 1 explores </w:t>
-          </w:r>
-          <w:proofErr w:type="spellStart"/>
-          <w:r>
-            <w:rPr>
-              <w:rFonts w:ascii="Arial" w:hAnsi="Arial" w:cs="Arial"/>
-              <w:color w:val="auto"/>
-              <w:sz w:val="24"/>
-              <w:szCs w:val="24"/>
-            </w:rPr>
-            <w:t>the</w:t>
-          </w:r>
-          <w:proofErr w:type="spellEnd"/>
-          <w:r>
-            <w:rPr>
-              <w:rFonts w:ascii="Arial" w:hAnsi="Arial" w:cs="Arial"/>
-              <w:color w:val="auto"/>
-              <w:sz w:val="24"/>
-              <w:szCs w:val="24"/>
-            </w:rPr>
-            <w:t xml:space="preserve"> </w:t>
+            <w:t xml:space="preserve"> 1 explores the </w:t>
           </w:r>
           <w:proofErr w:type="spellStart"/>
           <w:r>
@@ -1989,27 +1758,7 @@
               <w:sz w:val="24"/>
               <w:szCs w:val="24"/>
             </w:rPr>
-            <w:t xml:space="preserve"> </w:t>
-          </w:r>
-          <w:proofErr w:type="spellStart"/>
-          <w:r>
-            <w:rPr>
-              <w:rFonts w:ascii="Arial" w:hAnsi="Arial" w:cs="Arial"/>
-              <w:color w:val="auto"/>
-              <w:sz w:val="24"/>
-              <w:szCs w:val="24"/>
-            </w:rPr>
-            <w:t>the</w:t>
-          </w:r>
-          <w:proofErr w:type="spellEnd"/>
-          <w:r>
-            <w:rPr>
-              <w:rFonts w:ascii="Arial" w:hAnsi="Arial" w:cs="Arial"/>
-              <w:color w:val="auto"/>
-              <w:sz w:val="24"/>
-              <w:szCs w:val="24"/>
-            </w:rPr>
-            <w:t xml:space="preserve"> </w:t>
+            <w:t xml:space="preserve"> the </w:t>
           </w:r>
           <w:proofErr w:type="spellStart"/>
           <w:r>
@@ -2029,27 +1778,7 @@
               <w:sz w:val="24"/>
               <w:szCs w:val="24"/>
             </w:rPr>
-            <w:t xml:space="preserve">. </w:t>
-          </w:r>
-          <w:proofErr w:type="spellStart"/>
-          <w:r>
-            <w:rPr>
-              <w:rFonts w:ascii="Arial" w:hAnsi="Arial" w:cs="Arial"/>
-              <w:color w:val="auto"/>
-              <w:sz w:val="24"/>
-              <w:szCs w:val="24"/>
-            </w:rPr>
-            <w:t>The</w:t>
-          </w:r>
-          <w:proofErr w:type="spellEnd"/>
-          <w:r>
-            <w:rPr>
-              <w:rFonts w:ascii="Arial" w:hAnsi="Arial" w:cs="Arial"/>
-              <w:color w:val="auto"/>
-              <w:sz w:val="24"/>
-              <w:szCs w:val="24"/>
-            </w:rPr>
-            <w:t xml:space="preserve"> </w:t>
+            <w:t xml:space="preserve">. The </w:t>
           </w:r>
           <w:proofErr w:type="spellStart"/>
           <w:r>
@@ -2149,27 +1878,7 @@
               <w:sz w:val="24"/>
               <w:szCs w:val="24"/>
             </w:rPr>
-            <w:t xml:space="preserve"> for </w:t>
-          </w:r>
-          <w:proofErr w:type="spellStart"/>
-          <w:r>
-            <w:rPr>
-              <w:rFonts w:ascii="Arial" w:hAnsi="Arial" w:cs="Arial"/>
-              <w:color w:val="auto"/>
-              <w:sz w:val="24"/>
-              <w:szCs w:val="24"/>
-            </w:rPr>
-            <w:t>the</w:t>
-          </w:r>
-          <w:proofErr w:type="spellEnd"/>
-          <w:r>
-            <w:rPr>
-              <w:rFonts w:ascii="Arial" w:hAnsi="Arial" w:cs="Arial"/>
-              <w:color w:val="auto"/>
-              <w:sz w:val="24"/>
-              <w:szCs w:val="24"/>
-            </w:rPr>
-            <w:t xml:space="preserve"> </w:t>
+            <w:t xml:space="preserve"> for the </w:t>
           </w:r>
           <w:proofErr w:type="spellStart"/>
           <w:r>
@@ -2189,27 +1898,7 @@
               <w:sz w:val="24"/>
               <w:szCs w:val="24"/>
             </w:rPr>
-            <w:t xml:space="preserve"> of </w:t>
-          </w:r>
-          <w:proofErr w:type="spellStart"/>
-          <w:r>
-            <w:rPr>
-              <w:rFonts w:ascii="Arial" w:hAnsi="Arial" w:cs="Arial"/>
-              <w:color w:val="auto"/>
-              <w:sz w:val="24"/>
-              <w:szCs w:val="24"/>
-            </w:rPr>
-            <w:t>the</w:t>
-          </w:r>
-          <w:proofErr w:type="spellEnd"/>
-          <w:r>
-            <w:rPr>
-              <w:rFonts w:ascii="Arial" w:hAnsi="Arial" w:cs="Arial"/>
-              <w:color w:val="auto"/>
-              <w:sz w:val="24"/>
-              <w:szCs w:val="24"/>
-            </w:rPr>
-            <w:t xml:space="preserve"> </w:t>
+            <w:t xml:space="preserve"> of the </w:t>
           </w:r>
           <w:proofErr w:type="spellStart"/>
           <w:r>
@@ -2249,27 +1938,7 @@
               <w:sz w:val="24"/>
               <w:szCs w:val="24"/>
             </w:rPr>
-            <w:t xml:space="preserve">. </w:t>
-          </w:r>
-          <w:proofErr w:type="spellStart"/>
-          <w:r>
-            <w:rPr>
-              <w:rFonts w:ascii="Arial" w:hAnsi="Arial" w:cs="Arial"/>
-              <w:color w:val="auto"/>
-              <w:sz w:val="24"/>
-              <w:szCs w:val="24"/>
-            </w:rPr>
-            <w:t>The</w:t>
-          </w:r>
-          <w:proofErr w:type="spellEnd"/>
-          <w:r>
-            <w:rPr>
-              <w:rFonts w:ascii="Arial" w:hAnsi="Arial" w:cs="Arial"/>
-              <w:color w:val="auto"/>
-              <w:sz w:val="24"/>
-              <w:szCs w:val="24"/>
-            </w:rPr>
-            <w:t xml:space="preserve"> </w:t>
+            <w:t xml:space="preserve">. The </w:t>
           </w:r>
           <w:proofErr w:type="spellStart"/>
           <w:r>
@@ -2309,27 +1978,7 @@
               <w:sz w:val="24"/>
               <w:szCs w:val="24"/>
             </w:rPr>
-            <w:t xml:space="preserve"> of </w:t>
-          </w:r>
-          <w:proofErr w:type="spellStart"/>
-          <w:r>
-            <w:rPr>
-              <w:rFonts w:ascii="Arial" w:hAnsi="Arial" w:cs="Arial"/>
-              <w:color w:val="auto"/>
-              <w:sz w:val="24"/>
-              <w:szCs w:val="24"/>
-            </w:rPr>
-            <w:t>the</w:t>
-          </w:r>
-          <w:proofErr w:type="spellEnd"/>
-          <w:r>
-            <w:rPr>
-              <w:rFonts w:ascii="Arial" w:hAnsi="Arial" w:cs="Arial"/>
-              <w:color w:val="auto"/>
-              <w:sz w:val="24"/>
-              <w:szCs w:val="24"/>
-            </w:rPr>
-            <w:t xml:space="preserve"> </w:t>
+            <w:t xml:space="preserve"> of the </w:t>
           </w:r>
           <w:proofErr w:type="spellStart"/>
           <w:r>
@@ -2446,29 +2095,7 @@
               <w:sz w:val="24"/>
               <w:szCs w:val="24"/>
             </w:rPr>
-            <w:t xml:space="preserve"> 2, </w:t>
-          </w:r>
-          <w:proofErr w:type="spellStart"/>
-          <w:r>
-            <w:rPr>
-              <w:rStyle w:val="Ttulo1Car"/>
-              <w:rFonts w:ascii="Arial" w:eastAsiaTheme="minorHAnsi" w:hAnsi="Arial" w:cs="Arial"/>
-              <w:color w:val="auto"/>
-              <w:sz w:val="24"/>
-              <w:szCs w:val="24"/>
-            </w:rPr>
-            <w:t>the</w:t>
-          </w:r>
-          <w:proofErr w:type="spellEnd"/>
-          <w:r>
-            <w:rPr>
-              <w:rStyle w:val="Ttulo1Car"/>
-              <w:rFonts w:ascii="Arial" w:eastAsiaTheme="minorHAnsi" w:hAnsi="Arial" w:cs="Arial"/>
-              <w:color w:val="auto"/>
-              <w:sz w:val="24"/>
-              <w:szCs w:val="24"/>
-            </w:rPr>
-            <w:t xml:space="preserve"> </w:t>
+            <w:t xml:space="preserve"> 2, the </w:t>
           </w:r>
           <w:proofErr w:type="spellStart"/>
           <w:r>
@@ -2512,29 +2139,7 @@
               <w:sz w:val="24"/>
               <w:szCs w:val="24"/>
             </w:rPr>
-            <w:t xml:space="preserve"> </w:t>
-          </w:r>
-          <w:proofErr w:type="spellStart"/>
-          <w:r>
-            <w:rPr>
-              <w:rStyle w:val="Ttulo1Car"/>
-              <w:rFonts w:ascii="Arial" w:eastAsiaTheme="minorHAnsi" w:hAnsi="Arial" w:cs="Arial"/>
-              <w:color w:val="auto"/>
-              <w:sz w:val="24"/>
-              <w:szCs w:val="24"/>
-            </w:rPr>
-            <w:t>the</w:t>
-          </w:r>
-          <w:proofErr w:type="spellEnd"/>
-          <w:r>
-            <w:rPr>
-              <w:rStyle w:val="Ttulo1Car"/>
-              <w:rFonts w:ascii="Arial" w:eastAsiaTheme="minorHAnsi" w:hAnsi="Arial" w:cs="Arial"/>
-              <w:color w:val="auto"/>
-              <w:sz w:val="24"/>
-              <w:szCs w:val="24"/>
-            </w:rPr>
-            <w:t xml:space="preserve"> desktop </w:t>
+            <w:t xml:space="preserve"> the desktop </w:t>
           </w:r>
           <w:proofErr w:type="spellStart"/>
           <w:r>
@@ -2777,18 +2382,7 @@
                   <w:sz w:val="22"/>
                   <w:szCs w:val="22"/>
                 </w:rPr>
-                <w:t>Ín</w:t>
-              </w:r>
-              <w:bookmarkStart w:id="2" w:name="_GoBack"/>
-              <w:bookmarkEnd w:id="2"/>
-              <w:r>
-                <w:rPr>
-                  <w:rFonts w:ascii="Arial" w:hAnsi="Arial" w:cs="Arial"/>
-                  <w:color w:val="00192F" w:themeColor="background2" w:themeShade="1A"/>
-                  <w:sz w:val="22"/>
-                  <w:szCs w:val="22"/>
-                </w:rPr>
-                <w:t>dice</w:t>
+                <w:t>Índice</w:t>
               </w:r>
             </w:p>
             <w:p>
@@ -3052,39 +2646,7 @@
                   <w:color w:val="auto"/>
                   <w:sz w:val="22"/>
                 </w:rPr>
-                <w:t>1.</w:t>
-              </w:r>
-              <w:r>
-                <w:rPr>
-                  <w:rFonts w:ascii="Arial" w:hAnsi="Arial" w:cs="Arial"/>
-                  <w:color w:val="auto"/>
-                  <w:sz w:val="22"/>
-                </w:rPr>
-                <w:t>4</w:t>
-              </w:r>
-              <w:r>
-                <w:rPr>
-                  <w:rFonts w:ascii="Arial" w:hAnsi="Arial" w:cs="Arial"/>
-                  <w:color w:val="auto"/>
-                  <w:sz w:val="22"/>
-                </w:rPr>
-                <w:t xml:space="preserve"> </w:t>
-              </w:r>
-              <w:r>
-                <w:rPr>
-                  <w:rFonts w:ascii="Arial" w:hAnsi="Arial" w:cs="Arial"/>
-                  <w:color w:val="auto"/>
-                  <w:sz w:val="22"/>
-                </w:rPr>
-                <w:t>Metodología</w:t>
-              </w:r>
-              <w:r>
-                <w:rPr>
-                  <w:rFonts w:ascii="Arial" w:hAnsi="Arial" w:cs="Arial"/>
-                  <w:color w:val="auto"/>
-                  <w:sz w:val="22"/>
-                </w:rPr>
-                <w:t xml:space="preserve"> de Desarrollo</w:t>
+                <w:t>1.4 Metodología de Desarrollo</w:t>
               </w:r>
               <w:r>
                 <w:rPr>
@@ -3251,34 +2813,7 @@
                   <w:sz w:val="22"/>
                   <w:szCs w:val="22"/>
                 </w:rPr>
-                <w:t>2.2</w:t>
-              </w:r>
-              <w:r>
-                <w:rPr>
-                  <w:rFonts w:ascii="Arial" w:hAnsi="Arial" w:cs="Arial"/>
-                  <w:color w:val="auto"/>
-                  <w:sz w:val="22"/>
-                  <w:szCs w:val="22"/>
-                </w:rPr>
-                <w:t xml:space="preserve"> </w:t>
-              </w:r>
-              <w:r>
-                <w:rPr>
-                  <w:rFonts w:ascii="Arial" w:hAnsi="Arial" w:cs="Arial"/>
-                  <w:color w:val="auto"/>
-                  <w:sz w:val="22"/>
-                  <w:szCs w:val="22"/>
-                </w:rPr>
-                <w:t xml:space="preserve">Funcionalidad </w:t>
-              </w:r>
-              <w:r>
-                <w:rPr>
-                  <w:rFonts w:ascii="Arial" w:hAnsi="Arial" w:cs="Arial"/>
-                  <w:color w:val="auto"/>
-                  <w:sz w:val="22"/>
-                  <w:szCs w:val="22"/>
-                </w:rPr>
-                <w:t>del Sistema</w:t>
+                <w:t>2.2 Funcionalidad del Sistema</w:t>
               </w:r>
               <w:r>
                 <w:rPr>
@@ -3296,16 +2831,7 @@
                   <w:sz w:val="22"/>
                   <w:szCs w:val="22"/>
                 </w:rPr>
-                <w:t>1</w:t>
-              </w:r>
-              <w:r>
-                <w:rPr>
-                  <w:rFonts w:ascii="Arial" w:hAnsi="Arial" w:cs="Arial"/>
-                  <w:color w:val="auto"/>
-                  <w:sz w:val="22"/>
-                  <w:szCs w:val="22"/>
-                </w:rPr>
-                <w:t>5</w:t>
+                <w:t>15</w:t>
               </w:r>
             </w:p>
             <w:p>
@@ -3326,25 +2852,7 @@
                   <w:sz w:val="22"/>
                   <w:szCs w:val="22"/>
                 </w:rPr>
-                <w:t>2.3</w:t>
-              </w:r>
-              <w:r>
-                <w:rPr>
-                  <w:rFonts w:ascii="Arial" w:hAnsi="Arial" w:cs="Arial"/>
-                  <w:color w:val="auto"/>
-                  <w:sz w:val="22"/>
-                  <w:szCs w:val="22"/>
-                </w:rPr>
-                <w:t xml:space="preserve"> </w:t>
-              </w:r>
-              <w:r>
-                <w:rPr>
-                  <w:rFonts w:ascii="Arial" w:hAnsi="Arial" w:cs="Arial"/>
-                  <w:color w:val="auto"/>
-                  <w:sz w:val="22"/>
-                  <w:szCs w:val="22"/>
-                </w:rPr>
-                <w:t>Historias de Usuario</w:t>
+                <w:t>2.3 Historias de Usuario</w:t>
               </w:r>
               <w:r>
                 <w:rPr>
@@ -3362,16 +2870,7 @@
                   <w:sz w:val="22"/>
                   <w:szCs w:val="22"/>
                 </w:rPr>
-                <w:t>1</w:t>
-              </w:r>
-              <w:r>
-                <w:rPr>
-                  <w:rFonts w:ascii="Arial" w:hAnsi="Arial" w:cs="Arial"/>
-                  <w:color w:val="auto"/>
-                  <w:sz w:val="22"/>
-                  <w:szCs w:val="22"/>
-                </w:rPr>
-                <w:t>6</w:t>
+                <w:t>16</w:t>
               </w:r>
             </w:p>
             <w:p>
@@ -3392,25 +2891,7 @@
                   <w:sz w:val="22"/>
                   <w:szCs w:val="22"/>
                 </w:rPr>
-                <w:t>2.4</w:t>
-              </w:r>
-              <w:r>
-                <w:rPr>
-                  <w:rFonts w:ascii="Arial" w:hAnsi="Arial" w:cs="Arial"/>
-                  <w:color w:val="auto"/>
-                  <w:sz w:val="22"/>
-                  <w:szCs w:val="22"/>
-                </w:rPr>
-                <w:t xml:space="preserve"> </w:t>
-              </w:r>
-              <w:r>
-                <w:rPr>
-                  <w:rFonts w:ascii="Arial" w:hAnsi="Arial" w:cs="Arial"/>
-                  <w:color w:val="auto"/>
-                  <w:sz w:val="22"/>
-                  <w:szCs w:val="22"/>
-                </w:rPr>
-                <w:t>Arquitectura del Sistema</w:t>
+                <w:t>2.4 Arquitectura del Sistema</w:t>
               </w:r>
               <w:r>
                 <w:rPr>
@@ -3449,25 +2930,7 @@
                   <w:sz w:val="22"/>
                   <w:szCs w:val="22"/>
                 </w:rPr>
-                <w:t>2.5</w:t>
-              </w:r>
-              <w:r>
-                <w:rPr>
-                  <w:rFonts w:ascii="Arial" w:hAnsi="Arial" w:cs="Arial"/>
-                  <w:color w:val="auto"/>
-                  <w:sz w:val="22"/>
-                  <w:szCs w:val="22"/>
-                </w:rPr>
-                <w:t xml:space="preserve"> </w:t>
-              </w:r>
-              <w:r>
-                <w:rPr>
-                  <w:rFonts w:ascii="Arial" w:hAnsi="Arial" w:cs="Arial"/>
-                  <w:color w:val="auto"/>
-                  <w:sz w:val="22"/>
-                  <w:szCs w:val="22"/>
-                </w:rPr>
-                <w:t>Prototipo de Interfaz</w:t>
+                <w:t>2.5 Prototipo de Interfaz</w:t>
               </w:r>
               <w:r>
                 <w:rPr>
@@ -12116,35 +11579,7 @@
           <w:color w:val="auto"/>
           <w:sz w:val="22"/>
         </w:rPr>
-        <w:t xml:space="preserve"> Después de que las historias han sido desarrolladas y de que se ha hecho el trabajo de diseño preliminar, el equipo no inicia la codificación, sino que desarrolla una serie de pruebas unitarias a cada una de las historias que se van a incluir en la entrega en curso (incremento de software).Una vez creada la prueba unitaria, el desarrollador está mejor capacitado para centrarse en lo que debe implementarse para pasar la prueba. No se agrega nada extraño (MS). Una vez que el código está terminado, se le aplica de inmediato una prueba unitaria, con lo que se obtiene retroalimentación instantánea para los desarrolladores. Un concepto clave durante la actividad de codificación (y uno de los aspectos del que más se habla en la XP) es la programación por parejas. XP recomienda que dos personas trabajen juntas en una estación de trabajo con el objeto de crear código para una historia. Esto da un mecanismo para la solución de problemas en tiempo real (es frecuente que dos cabezas piensen más que una) y para </w:t>
-      </w:r>
-    </w:p>
-    <w:p>
-      <w:pPr>
-        <w:jc w:val="both"/>
-        <w:rPr>
-          <w:rFonts w:ascii="Arial" w:hAnsi="Arial" w:cs="Arial"/>
-          <w:color w:val="auto"/>
-          <w:sz w:val="22"/>
-        </w:rPr>
-      </w:pPr>
-      <w:proofErr w:type="gramStart"/>
-      <w:r>
-        <w:rPr>
-          <w:rFonts w:ascii="Arial" w:hAnsi="Arial" w:cs="Arial"/>
-          <w:color w:val="auto"/>
-          <w:sz w:val="22"/>
-        </w:rPr>
-        <w:t>el</w:t>
-      </w:r>
-      <w:proofErr w:type="gramEnd"/>
-      <w:r>
-        <w:rPr>
-          <w:rFonts w:ascii="Arial" w:hAnsi="Arial" w:cs="Arial"/>
-          <w:color w:val="auto"/>
-          <w:sz w:val="22"/>
-        </w:rPr>
-        <w:t xml:space="preserve"> aseguramiento de la calidad también en tiempo real (el código se revisa conforme se crea). También mantiene a los desarrolladores centrados en el problema de que se trate.</w:t>
+        <w:t xml:space="preserve"> Después de que las historias han sido desarrolladas y de que se ha hecho el trabajo de diseño preliminar, el equipo no inicia la codificación, sino que desarrolla una serie de pruebas unitarias a cada una de las historias que se van a incluir en la entrega en curso (incremento de software).Una vez creada la prueba unitaria, el desarrollador está mejor capacitado para centrarse en lo que debe implementarse para pasar la prueba. No se agrega nada extraño (MS). Una vez que el código está terminado, se le aplica de inmediato una prueba unitaria, con lo que se obtiene retroalimentación instantánea para los desarrolladores. Un concepto clave durante la actividad de codificación (y uno de los aspectos del que más se habla en la XP) es la programación por parejas. XP recomienda que dos personas trabajen juntas en una estación de trabajo con el objeto de crear código para una historia. Esto da un mecanismo para la solución de problemas en tiempo real (es frecuente que dos cabezas piensen más que una) y para el aseguramiento de la calidad también en tiempo real (el código se revisa conforme se crea). También mantiene a los desarrolladores centrados en el problema de que se trate.</w:t>
       </w:r>
     </w:p>
     <w:p>
@@ -14441,10 +13876,10 @@
                   <v:path o:extrusionok="f" gradientshapeok="t" o:connecttype="rect"/>
                   <o:lock v:ext="edit" aspectratio="t"/>
                 </v:shapetype>
-                <v:shape id="_x0000_i1025" type="#_x0000_t75" style="width:248.55pt;height:158.4pt" o:ole="">
+                <v:shape id="_x0000_i1025" type="#_x0000_t75" style="width:249pt;height:158.25pt" o:ole="">
                   <v:imagedata r:id="rId29" o:title=""/>
                 </v:shape>
-                <o:OLEObject Type="Embed" ProgID="PBrush" ShapeID="_x0000_i1025" DrawAspect="Content" ObjectID="_1766492621" r:id="rId30"/>
+                <o:OLEObject Type="Embed" ProgID="PBrush" ShapeID="_x0000_i1025" DrawAspect="Content" ObjectID="_1774000229" r:id="rId30"/>
               </w:object>
             </w:r>
           </w:p>
@@ -15183,10 +14618,10 @@
             </w:r>
             <w:r>
               <w:object w:dxaOrig="7680" w:dyaOrig="4950">
-                <v:shape id="_x0000_i1026" type="#_x0000_t75" style="width:251.7pt;height:165.9pt" o:ole="">
+                <v:shape id="_x0000_i1026" type="#_x0000_t75" style="width:251.25pt;height:165.75pt" o:ole="">
                   <v:imagedata r:id="rId31" o:title=""/>
                 </v:shape>
-                <o:OLEObject Type="Embed" ProgID="PBrush" ShapeID="_x0000_i1026" DrawAspect="Content" ObjectID="_1766492622" r:id="rId32"/>
+                <o:OLEObject Type="Embed" ProgID="PBrush" ShapeID="_x0000_i1026" DrawAspect="Content" ObjectID="_1774000230" r:id="rId32"/>
               </w:object>
             </w:r>
           </w:p>
@@ -15924,10 +15359,10 @@
             </w:r>
             <w:r>
               <w:object w:dxaOrig="7605" w:dyaOrig="5025">
-                <v:shape id="_x0000_i1027" type="#_x0000_t75" style="width:245.45pt;height:158.4pt" o:ole="">
+                <v:shape id="_x0000_i1027" type="#_x0000_t75" style="width:245.25pt;height:158.25pt" o:ole="">
                   <v:imagedata r:id="rId33" o:title=""/>
                 </v:shape>
-                <o:OLEObject Type="Embed" ProgID="PBrush" ShapeID="_x0000_i1027" DrawAspect="Content" ObjectID="_1766492623" r:id="rId34"/>
+                <o:OLEObject Type="Embed" ProgID="PBrush" ShapeID="_x0000_i1027" DrawAspect="Content" ObjectID="_1774000231" r:id="rId34"/>
               </w:object>
             </w:r>
           </w:p>
@@ -18498,6 +17933,8 @@
         </w:rPr>
         <w:t>. (s. f.-b). Recuperado 7 de enero de 2024, de http://www.cubadebate.cu/noticias/2023/07/18/tarea-vida-en-la-mira-de-los-diputados-hay-una-transicion-en-el-clima-de-cuba/</w:t>
       </w:r>
+      <w:bookmarkStart w:id="2" w:name="_GoBack"/>
+      <w:bookmarkEnd w:id="2"/>
     </w:p>
     <w:p>
       <w:pPr>
@@ -18895,7 +18332,7 @@
       <w:rPr>
         <w:noProof/>
       </w:rPr>
-      <w:t>20</w:t>
+      <w:t>30</w:t>
     </w:r>
     <w:r>
       <w:fldChar w:fldCharType="end"/>
@@ -26321,660 +25758,6 @@
 </w:styles>
 </file>
 
-<file path=word/glossary/document.xml><?xml version="1.0" encoding="utf-8"?>
-<w:glossaryDocument xmlns:wpc="http://schemas.microsoft.com/office/word/2010/wordprocessingCanvas" xmlns:mc="http://schemas.openxmlformats.org/markup-compatibility/2006" xmlns:o="urn:schemas-microsoft-com:office:office" xmlns:r="http://schemas.openxmlformats.org/officeDocument/2006/relationships" xmlns:m="http://schemas.openxmlformats.org/officeDocument/2006/math" xmlns:v="urn:schemas-microsoft-com:vml" xmlns:wp14="http://schemas.microsoft.com/office/word/2010/wordprocessingDrawing" xmlns:wp="http://schemas.openxmlformats.org/drawingml/2006/wordprocessingDrawing" xmlns:w10="urn:schemas-microsoft-com:office:word" xmlns:w="http://schemas.openxmlformats.org/wordprocessingml/2006/main" xmlns:w14="http://schemas.microsoft.com/office/word/2010/wordml" xmlns:w15="http://schemas.microsoft.com/office/word/2012/wordml" xmlns:wpg="http://schemas.microsoft.com/office/word/2010/wordprocessingGroup" xmlns:wpi="http://schemas.microsoft.com/office/word/2010/wordprocessingInk" xmlns:wne="http://schemas.microsoft.com/office/word/2006/wordml" xmlns:wps="http://schemas.microsoft.com/office/word/2010/wordprocessingShape" mc:Ignorable="w14 w15 wp14"/>
-</file>
-
-<file path=word/glossary/fontTable.xml><?xml version="1.0" encoding="utf-8"?>
-<w:fonts xmlns:mc="http://schemas.openxmlformats.org/markup-compatibility/2006" xmlns:r="http://schemas.openxmlformats.org/officeDocument/2006/relationships" xmlns:w="http://schemas.openxmlformats.org/wordprocessingml/2006/main" xmlns:w14="http://schemas.microsoft.com/office/word/2010/wordml" xmlns:w15="http://schemas.microsoft.com/office/word/2012/wordml" mc:Ignorable="w14 w15">
-  <w:font w:name="Century Gothic">
-    <w:panose1 w:val="020B0502020202020204"/>
-    <w:charset w:val="00"/>
-    <w:family w:val="swiss"/>
-    <w:pitch w:val="variable"/>
-    <w:sig w:usb0="00000287" w:usb1="00000000" w:usb2="00000000" w:usb3="00000000" w:csb0="0000009F" w:csb1="00000000"/>
-  </w:font>
-  <w:font w:name="Times New Roman">
-    <w:panose1 w:val="02020603050405020304"/>
-    <w:charset w:val="00"/>
-    <w:family w:val="roman"/>
-    <w:pitch w:val="variable"/>
-    <w:sig w:usb0="E0002EFF" w:usb1="C000785B" w:usb2="00000009" w:usb3="00000000" w:csb0="000001FF" w:csb1="00000000"/>
-  </w:font>
-  <w:font w:name="Arial">
-    <w:panose1 w:val="020B0604020202020204"/>
-    <w:charset w:val="00"/>
-    <w:family w:val="swiss"/>
-    <w:pitch w:val="variable"/>
-    <w:sig w:usb0="E0002EFF" w:usb1="C000785B" w:usb2="00000009" w:usb3="00000000" w:csb0="000001FF" w:csb1="00000000"/>
-  </w:font>
-  <w:font w:name="Symbol">
-    <w:panose1 w:val="05050102010706020507"/>
-    <w:charset w:val="02"/>
-    <w:family w:val="roman"/>
-    <w:pitch w:val="variable"/>
-    <w:sig w:usb0="00000000" w:usb1="10000000" w:usb2="00000000" w:usb3="00000000" w:csb0="80000000" w:csb1="00000000"/>
-  </w:font>
-  <w:font w:name="Wingdings">
-    <w:panose1 w:val="05000000000000000000"/>
-    <w:charset w:val="02"/>
-    <w:family w:val="auto"/>
-    <w:pitch w:val="variable"/>
-    <w:sig w:usb0="00000000" w:usb1="10000000" w:usb2="00000000" w:usb3="00000000" w:csb0="80000000" w:csb1="00000000"/>
-  </w:font>
-  <w:font w:name="Courier New">
-    <w:panose1 w:val="02070309020205020404"/>
-    <w:charset w:val="00"/>
-    <w:family w:val="modern"/>
-    <w:pitch w:val="fixed"/>
-    <w:sig w:usb0="E0002EFF" w:usb1="C0007843" w:usb2="00000009" w:usb3="00000000" w:csb0="000001FF" w:csb1="00000000"/>
-  </w:font>
-  <w:font w:name="Constantia">
-    <w:panose1 w:val="02030602050306030303"/>
-    <w:charset w:val="00"/>
-    <w:family w:val="roman"/>
-    <w:pitch w:val="variable"/>
-    <w:sig w:usb0="A00002EF" w:usb1="4000204B" w:usb2="00000000" w:usb3="00000000" w:csb0="0000019F" w:csb1="00000000"/>
-  </w:font>
-  <w:font w:name="Browallia New">
-    <w:altName w:val="Arial Unicode MS"/>
-    <w:charset w:val="00"/>
-    <w:family w:val="swiss"/>
-    <w:pitch w:val="variable"/>
-    <w:sig w:usb0="00000000" w:usb1="00000000" w:usb2="00000000" w:usb3="00000000" w:csb0="00010001" w:csb1="00000000"/>
-  </w:font>
-  <w:font w:name="Tahoma">
-    <w:panose1 w:val="020B0604030504040204"/>
-    <w:charset w:val="00"/>
-    <w:family w:val="swiss"/>
-    <w:pitch w:val="variable"/>
-    <w:sig w:usb0="E1002EFF" w:usb1="C000605B" w:usb2="00000029" w:usb3="00000000" w:csb0="000101FF" w:csb1="00000000"/>
-  </w:font>
-  <w:font w:name="Liberation Sans">
-    <w:altName w:val="Arial"/>
-    <w:charset w:val="01"/>
-    <w:family w:val="swiss"/>
-    <w:pitch w:val="default"/>
-  </w:font>
-  <w:font w:name="Microsoft YaHei">
-    <w:panose1 w:val="020B0503020204020204"/>
-    <w:charset w:val="86"/>
-    <w:family w:val="swiss"/>
-    <w:pitch w:val="variable"/>
-    <w:sig w:usb0="80000287" w:usb1="2ACF3C50" w:usb2="00000016" w:usb3="00000000" w:csb0="0004001F" w:csb1="00000000"/>
-  </w:font>
-  <w:font w:name="Arial Unicode MS">
-    <w:panose1 w:val="020B0604020202020204"/>
-    <w:charset w:val="80"/>
-    <w:family w:val="swiss"/>
-    <w:pitch w:val="variable"/>
-    <w:sig w:usb0="F7FFAFFF" w:usb1="E9DFFFFF" w:usb2="0000003F" w:usb3="00000000" w:csb0="003F01FF" w:csb1="00000000"/>
-  </w:font>
-  <w:font w:name="Old English Text MT">
-    <w:panose1 w:val="03040902040508030806"/>
-    <w:charset w:val="00"/>
-    <w:family w:val="script"/>
-    <w:pitch w:val="variable"/>
-    <w:sig w:usb0="00000003" w:usb1="00000000" w:usb2="00000000" w:usb3="00000000" w:csb0="00000001" w:csb1="00000000"/>
-  </w:font>
-  <w:font w:name="Cambria Math">
-    <w:panose1 w:val="02040503050406030204"/>
-    <w:charset w:val="00"/>
-    <w:family w:val="roman"/>
-    <w:pitch w:val="variable"/>
-    <w:sig w:usb0="E00006FF" w:usb1="420024FF" w:usb2="02000000" w:usb3="00000000" w:csb0="0000019F" w:csb1="00000000"/>
-  </w:font>
-  <w:font w:name="Segoe UI">
-    <w:panose1 w:val="020B0502040204020203"/>
-    <w:charset w:val="00"/>
-    <w:family w:val="swiss"/>
-    <w:pitch w:val="variable"/>
-    <w:sig w:usb0="E4002EFF" w:usb1="C000E47F" w:usb2="00000009" w:usb3="00000000" w:csb0="000001FF" w:csb1="00000000"/>
-  </w:font>
-  <w:font w:name="Calibri">
-    <w:panose1 w:val="020F0502020204030204"/>
-    <w:charset w:val="00"/>
-    <w:family w:val="swiss"/>
-    <w:pitch w:val="variable"/>
-    <w:sig w:usb0="E4002EFF" w:usb1="C000247B" w:usb2="00000009" w:usb3="00000000" w:csb0="000001FF" w:csb1="00000000"/>
-  </w:font>
-  <w:font w:name="Calibri Light">
-    <w:panose1 w:val="020F0302020204030204"/>
-    <w:charset w:val="00"/>
-    <w:family w:val="swiss"/>
-    <w:pitch w:val="variable"/>
-    <w:sig w:usb0="E4002EFF" w:usb1="C000247B" w:usb2="00000009" w:usb3="00000000" w:csb0="000001FF" w:csb1="00000000"/>
-  </w:font>
-</w:fonts>
-</file>
-
-<file path=word/glossary/settings.xml><?xml version="1.0" encoding="utf-8"?>
-<w:settings xmlns:mc="http://schemas.openxmlformats.org/markup-compatibility/2006" xmlns:o="urn:schemas-microsoft-com:office:office" xmlns:r="http://schemas.openxmlformats.org/officeDocument/2006/relationships" xmlns:m="http://schemas.openxmlformats.org/officeDocument/2006/math" xmlns:v="urn:schemas-microsoft-com:vml" xmlns:w10="urn:schemas-microsoft-com:office:word" xmlns:w="http://schemas.openxmlformats.org/wordprocessingml/2006/main" xmlns:w14="http://schemas.microsoft.com/office/word/2010/wordml" xmlns:w15="http://schemas.microsoft.com/office/word/2012/wordml" xmlns:sl="http://schemas.openxmlformats.org/schemaLibrary/2006/main" mc:Ignorable="w14 w15">
-  <w:view w:val="normal"/>
-  <w:defaultTabStop w:val="708"/>
-  <w:hyphenationZone w:val="425"/>
-  <w:characterSpacingControl w:val="doNotCompress"/>
-  <w:compat>
-    <w:useFELayout/>
-    <w:compatSetting w:name="compatibilityMode" w:uri="http://schemas.microsoft.com/office/word" w:val="15"/>
-    <w:compatSetting w:name="overrideTableStyleFontSizeAndJustification" w:uri="http://schemas.microsoft.com/office/word" w:val="1"/>
-    <w:compatSetting w:name="enableOpenTypeFeatures" w:uri="http://schemas.microsoft.com/office/word" w:val="1"/>
-    <w:compatSetting w:name="doNotFlipMirrorIndents" w:uri="http://schemas.microsoft.com/office/word" w:val="1"/>
-    <w:compatSetting w:name="differentiateMultirowTableHeaders" w:uri="http://schemas.microsoft.com/office/word" w:val="1"/>
-  </w:compat>
-  <w:rsids>
-    <w:rsidRoot w:val="00B2632F"/>
-    <w:rsid w:val="000D01FE"/>
-    <w:rsid w:val="001D0537"/>
-    <w:rsid w:val="00330929"/>
-    <w:rsid w:val="004402FC"/>
-    <w:rsid w:val="004D505D"/>
-    <w:rsid w:val="005848D7"/>
-    <w:rsid w:val="005A05E2"/>
-    <w:rsid w:val="00645028"/>
-    <w:rsid w:val="007E7693"/>
-    <w:rsid w:val="00B2632F"/>
-    <w:rsid w:val="00B5529B"/>
-    <w:rsid w:val="00BF6BB2"/>
-    <w:rsid w:val="00DE792A"/>
-    <w:rsid w:val="00FE1160"/>
-  </w:rsids>
-  <m:mathPr>
-    <m:mathFont m:val="Cambria Math"/>
-    <m:brkBin m:val="before"/>
-    <m:brkBinSub m:val="--"/>
-    <m:smallFrac m:val="0"/>
-    <m:dispDef/>
-    <m:lMargin m:val="0"/>
-    <m:rMargin m:val="0"/>
-    <m:defJc m:val="centerGroup"/>
-    <m:wrapIndent m:val="1440"/>
-    <m:intLim m:val="subSup"/>
-    <m:naryLim m:val="undOvr"/>
-  </m:mathPr>
-  <w:themeFontLang w:val="es-ES"/>
-  <w:clrSchemeMapping w:bg1="light1" w:t1="dark1" w:bg2="light2" w:t2="dark2" w:accent1="accent1" w:accent2="accent2" w:accent3="accent3" w:accent4="accent4" w:accent5="accent5" w:accent6="accent6" w:hyperlink="hyperlink" w:followedHyperlink="followedHyperlink"/>
-  <w:decimalSymbol w:val="."/>
-  <w:listSeparator w:val=";"/>
-  <w15:chartTrackingRefBased/>
-</w:settings>
-</file>
-
-<file path=word/glossary/styles.xml><?xml version="1.0" encoding="utf-8"?>
-<w:styles xmlns:mc="http://schemas.openxmlformats.org/markup-compatibility/2006" xmlns:r="http://schemas.openxmlformats.org/officeDocument/2006/relationships" xmlns:w="http://schemas.openxmlformats.org/wordprocessingml/2006/main" xmlns:w14="http://schemas.microsoft.com/office/word/2010/wordml" xmlns:w15="http://schemas.microsoft.com/office/word/2012/wordml" mc:Ignorable="w14 w15">
-  <w:docDefaults>
-    <w:rPrDefault>
-      <w:rPr>
-        <w:rFonts w:asciiTheme="minorHAnsi" w:eastAsiaTheme="minorEastAsia" w:hAnsiTheme="minorHAnsi" w:cstheme="minorBidi"/>
-        <w:sz w:val="22"/>
-        <w:szCs w:val="22"/>
-        <w:lang w:val="es-ES" w:eastAsia="es-ES" w:bidi="ar-SA"/>
-      </w:rPr>
-    </w:rPrDefault>
-    <w:pPrDefault>
-      <w:pPr>
-        <w:spacing w:after="160" w:line="259" w:lineRule="auto"/>
-      </w:pPr>
-    </w:pPrDefault>
-  </w:docDefaults>
-  <w:latentStyles w:defLockedState="0" w:defUIPriority="99" w:defSemiHidden="0" w:defUnhideWhenUsed="0" w:defQFormat="0" w:count="371">
-    <w:lsdException w:name="Normal" w:uiPriority="0" w:qFormat="1"/>
-    <w:lsdException w:name="heading 1" w:uiPriority="9" w:qFormat="1"/>
-    <w:lsdException w:name="heading 2" w:semiHidden="1" w:uiPriority="9" w:unhideWhenUsed="1" w:qFormat="1"/>
-    <w:lsdException w:name="heading 3" w:semiHidden="1" w:uiPriority="9" w:unhideWhenUsed="1" w:qFormat="1"/>
-    <w:lsdException w:name="heading 4" w:semiHidden="1" w:uiPriority="9" w:unhideWhenUsed="1" w:qFormat="1"/>
-    <w:lsdException w:name="heading 5" w:semiHidden="1" w:uiPriority="9" w:unhideWhenUsed="1" w:qFormat="1"/>
-    <w:lsdException w:name="heading 6" w:semiHidden="1" w:uiPriority="9" w:unhideWhenUsed="1" w:qFormat="1"/>
-    <w:lsdException w:name="heading 7" w:semiHidden="1" w:uiPriority="9" w:unhideWhenUsed="1" w:qFormat="1"/>
-    <w:lsdException w:name="heading 8" w:semiHidden="1" w:uiPriority="9" w:unhideWhenUsed="1" w:qFormat="1"/>
-    <w:lsdException w:name="heading 9" w:semiHidden="1" w:uiPriority="9" w:unhideWhenUsed="1" w:qFormat="1"/>
-    <w:lsdException w:name="index 1" w:semiHidden="1" w:unhideWhenUsed="1"/>
-    <w:lsdException w:name="index 2" w:semiHidden="1" w:unhideWhenUsed="1"/>
-    <w:lsdException w:name="index 3" w:semiHidden="1" w:unhideWhenUsed="1"/>
-    <w:lsdException w:name="index 4" w:semiHidden="1" w:unhideWhenUsed="1"/>
-    <w:lsdException w:name="index 5" w:semiHidden="1" w:unhideWhenUsed="1"/>
-    <w:lsdException w:name="index 6" w:semiHidden="1" w:unhideWhenUsed="1"/>
-    <w:lsdException w:name="index 7" w:semiHidden="1" w:unhideWhenUsed="1"/>
-    <w:lsdException w:name="index 8" w:semiHidden="1" w:unhideWhenUsed="1"/>
-    <w:lsdException w:name="index 9" w:semiHidden="1" w:unhideWhenUsed="1"/>
-    <w:lsdException w:name="toc 1" w:semiHidden="1" w:uiPriority="39" w:unhideWhenUsed="1"/>
-    <w:lsdException w:name="toc 2" w:semiHidden="1" w:uiPriority="39" w:unhideWhenUsed="1"/>
-    <w:lsdException w:name="toc 3" w:semiHidden="1" w:uiPriority="39" w:unhideWhenUsed="1"/>
-    <w:lsdException w:name="toc 4" w:semiHidden="1" w:uiPriority="39" w:unhideWhenUsed="1"/>
-    <w:lsdException w:name="toc 5" w:semiHidden="1" w:uiPriority="39" w:unhideWhenUsed="1"/>
-    <w:lsdException w:name="toc 6" w:semiHidden="1" w:uiPriority="39" w:unhideWhenUsed="1"/>
-    <w:lsdException w:name="toc 7" w:semiHidden="1" w:uiPriority="39" w:unhideWhenUsed="1"/>
-    <w:lsdException w:name="toc 8" w:semiHidden="1" w:uiPriority="39" w:unhideWhenUsed="1"/>
-    <w:lsdException w:name="toc 9" w:semiHidden="1" w:uiPriority="39" w:unhideWhenUsed="1"/>
-    <w:lsdException w:name="Normal Indent" w:semiHidden="1" w:unhideWhenUsed="1"/>
-    <w:lsdException w:name="footnote text" w:semiHidden="1" w:unhideWhenUsed="1"/>
-    <w:lsdException w:name="annotation text" w:semiHidden="1" w:unhideWhenUsed="1"/>
-    <w:lsdException w:name="header" w:semiHidden="1" w:unhideWhenUsed="1"/>
-    <w:lsdException w:name="footer" w:semiHidden="1" w:unhideWhenUsed="1"/>
-    <w:lsdException w:name="index heading" w:semiHidden="1" w:unhideWhenUsed="1"/>
-    <w:lsdException w:name="caption" w:semiHidden="1" w:uiPriority="35" w:unhideWhenUsed="1" w:qFormat="1"/>
-    <w:lsdException w:name="table of figures" w:semiHidden="1" w:unhideWhenUsed="1"/>
-    <w:lsdException w:name="envelope address" w:semiHidden="1" w:unhideWhenUsed="1"/>
-    <w:lsdException w:name="envelope return" w:semiHidden="1" w:unhideWhenUsed="1"/>
-    <w:lsdException w:name="footnote reference" w:semiHidden="1" w:unhideWhenUsed="1"/>
-    <w:lsdException w:name="annotation reference" w:semiHidden="1" w:unhideWhenUsed="1"/>
-    <w:lsdException w:name="line number" w:semiHidden="1" w:unhideWhenUsed="1"/>
-    <w:lsdException w:name="page number" w:semiHidden="1" w:unhideWhenUsed="1"/>
-    <w:lsdException w:name="endnote reference" w:semiHidden="1" w:unhideWhenUsed="1"/>
-    <w:lsdException w:name="endnote text" w:semiHidden="1" w:unhideWhenUsed="1"/>
-    <w:lsdException w:name="table of authorities" w:semiHidden="1" w:unhideWhenUsed="1"/>
-    <w:lsdException w:name="macro" w:semiHidden="1" w:unhideWhenUsed="1"/>
-    <w:lsdException w:name="toa heading" w:semiHidden="1" w:unhideWhenUsed="1"/>
-    <w:lsdException w:name="List" w:semiHidden="1" w:unhideWhenUsed="1"/>
-    <w:lsdException w:name="List Bullet" w:semiHidden="1" w:unhideWhenUsed="1"/>
-    <w:lsdException w:name="List Number" w:semiHidden="1" w:unhideWhenUsed="1"/>
-    <w:lsdException w:name="List 2" w:semiHidden="1" w:unhideWhenUsed="1"/>
-    <w:lsdException w:name="List 3" w:semiHidden="1" w:unhideWhenUsed="1"/>
-    <w:lsdException w:name="List 4" w:semiHidden="1" w:unhideWhenUsed="1"/>
-    <w:lsdException w:name="List 5" w:semiHidden="1" w:unhideWhenUsed="1"/>
-    <w:lsdException w:name="List Bullet 2" w:semiHidden="1" w:unhideWhenUsed="1"/>
-    <w:lsdException w:name="List Bullet 3" w:semiHidden="1" w:unhideWhenUsed="1"/>
-    <w:lsdException w:name="List Bullet 4" w:semiHidden="1" w:unhideWhenUsed="1"/>
-    <w:lsdException w:name="List Bullet 5" w:semiHidden="1" w:unhideWhenUsed="1"/>
-    <w:lsdException w:name="List Number 2" w:semiHidden="1" w:unhideWhenUsed="1"/>
-    <w:lsdException w:name="List Number 3" w:semiHidden="1" w:unhideWhenUsed="1"/>
-    <w:lsdException w:name="List Number 4" w:semiHidden="1" w:unhideWhenUsed="1"/>
-    <w:lsdException w:name="List Number 5" w:semiHidden="1" w:unhideWhenUsed="1"/>
-    <w:lsdException w:name="Title" w:uiPriority="10" w:qFormat="1"/>
-    <w:lsdException w:name="Closing" w:semiHidden="1" w:unhideWhenUsed="1"/>
-    <w:lsdException w:name="Signature" w:semiHidden="1" w:unhideWhenUsed="1"/>
-    <w:lsdException w:name="Default Paragraph Font" w:semiHidden="1" w:uiPriority="1" w:unhideWhenUsed="1"/>
-    <w:lsdException w:name="Body Text" w:semiHidden="1" w:unhideWhenUsed="1"/>
-    <w:lsdException w:name="Body Text Indent" w:semiHidden="1" w:unhideWhenUsed="1"/>
-    <w:lsdException w:name="List Continue" w:semiHidden="1" w:unhideWhenUsed="1"/>
-    <w:lsdException w:name="List Continue 2" w:semiHidden="1" w:unhideWhenUsed="1"/>
-    <w:lsdException w:name="List Continue 3" w:semiHidden="1" w:unhideWhenUsed="1"/>
-    <w:lsdException w:name="List Continue 4" w:semiHidden="1" w:unhideWhenUsed="1"/>
-    <w:lsdException w:name="List Continue 5" w:semiHidden="1" w:unhideWhenUsed="1"/>
-    <w:lsdException w:name="Message Header" w:semiHidden="1" w:unhideWhenUsed="1"/>
-    <w:lsdException w:name="Subtitle" w:uiPriority="11" w:qFormat="1"/>
-    <w:lsdException w:name="Salutation" w:semiHidden="1" w:unhideWhenUsed="1"/>
-    <w:lsdException w:name="Date" w:semiHidden="1" w:unhideWhenUsed="1"/>
-    <w:lsdException w:name="Body Text First Indent" w:semiHidden="1" w:unhideWhenUsed="1"/>
-    <w:lsdException w:name="Body Text First Indent 2" w:semiHidden="1" w:unhideWhenUsed="1"/>
-    <w:lsdException w:name="Note Heading" w:semiHidden="1" w:unhideWhenUsed="1"/>
-    <w:lsdException w:name="Body Text 2" w:semiHidden="1" w:unhideWhenUsed="1"/>
-    <w:lsdException w:name="Body Text 3" w:semiHidden="1" w:unhideWhenUsed="1"/>
-    <w:lsdException w:name="Body Text Indent 2" w:semiHidden="1" w:unhideWhenUsed="1"/>
-    <w:lsdException w:name="Body Text Indent 3" w:semiHidden="1" w:unhideWhenUsed="1"/>
-    <w:lsdException w:name="Block Text" w:semiHidden="1" w:unhideWhenUsed="1"/>
-    <w:lsdException w:name="Hyperlink" w:semiHidden="1" w:unhideWhenUsed="1"/>
-    <w:lsdException w:name="FollowedHyperlink" w:semiHidden="1" w:unhideWhenUsed="1"/>
-    <w:lsdException w:name="Strong" w:uiPriority="22" w:qFormat="1"/>
-    <w:lsdException w:name="Emphasis" w:uiPriority="20" w:qFormat="1"/>
-    <w:lsdException w:name="Document Map" w:semiHidden="1" w:unhideWhenUsed="1"/>
-    <w:lsdException w:name="Plain Text" w:semiHidden="1" w:unhideWhenUsed="1"/>
-    <w:lsdException w:name="E-mail Signature" w:semiHidden="1" w:unhideWhenUsed="1"/>
-    <w:lsdException w:name="HTML Top of Form" w:semiHidden="1" w:unhideWhenUsed="1"/>
-    <w:lsdException w:name="HTML Bottom of Form" w:semiHidden="1" w:unhideWhenUsed="1"/>
-    <w:lsdException w:name="Normal (Web)" w:semiHidden="1" w:unhideWhenUsed="1"/>
-    <w:lsdException w:name="HTML Acronym" w:semiHidden="1" w:unhideWhenUsed="1"/>
-    <w:lsdException w:name="HTML Address" w:semiHidden="1" w:unhideWhenUsed="1"/>
-    <w:lsdException w:name="HTML Cite" w:semiHidden="1" w:unhideWhenUsed="1"/>
-    <w:lsdException w:name="HTML Code" w:semiHidden="1" w:unhideWhenUsed="1"/>
-    <w:lsdException w:name="HTML Definition" w:semiHidden="1" w:unhideWhenUsed="1"/>
-    <w:lsdException w:name="HTML Keyboard" w:semiHidden="1" w:unhideWhenUsed="1"/>
-    <w:lsdException w:name="HTML Preformatted" w:semiHidden="1" w:unhideWhenUsed="1"/>
-    <w:lsdException w:name="HTML Sample" w:semiHidden="1" w:unhideWhenUsed="1"/>
-    <w:lsdException w:name="HTML Typewriter" w:semiHidden="1" w:unhideWhenUsed="1"/>
-    <w:lsdException w:name="HTML Variable" w:semiHidden="1" w:unhideWhenUsed="1"/>
-    <w:lsdException w:name="Normal Table" w:semiHidden="1" w:unhideWhenUsed="1"/>
-    <w:lsdException w:name="annotation subject" w:semiHidden="1" w:unhideWhenUsed="1"/>
-    <w:lsdException w:name="No List" w:semiHidden="1" w:unhideWhenUsed="1"/>
-    <w:lsdException w:name="Outline List 1" w:semiHidden="1" w:unhideWhenUsed="1"/>
-    <w:lsdException w:name="Outline List 2" w:semiHidden="1" w:unhideWhenUsed="1"/>
-    <w:lsdException w:name="Outline List 3" w:semiHidden="1" w:unhideWhenUsed="1"/>
-    <w:lsdException w:name="Table Simple 1" w:semiHidden="1" w:unhideWhenUsed="1"/>
-    <w:lsdException w:name="Table Simple 2" w:semiHidden="1" w:unhideWhenUsed="1"/>
-    <w:lsdException w:name="Table Simple 3" w:semiHidden="1" w:unhideWhenUsed="1"/>
-    <w:lsdException w:name="Table Classic 1" w:semiHidden="1" w:unhideWhenUsed="1"/>
-    <w:lsdException w:name="Table Classic 2" w:semiHidden="1" w:unhideWhenUsed="1"/>
-    <w:lsdException w:name="Table Classic 3" w:semiHidden="1" w:unhideWhenUsed="1"/>
-    <w:lsdException w:name="Table Classic 4" w:semiHidden="1" w:unhideWhenUsed="1"/>
-    <w:lsdException w:name="Table Colorful 1" w:semiHidden="1" w:unhideWhenUsed="1"/>
-    <w:lsdException w:name="Table Colorful 2" w:semiHidden="1" w:unhideWhenUsed="1"/>
-    <w:lsdException w:name="Table Colorful 3" w:semiHidden="1" w:unhideWhenUsed="1"/>
-    <w:lsdException w:name="Table Columns 1" w:semiHidden="1" w:unhideWhenUsed="1"/>
-    <w:lsdException w:name="Table Columns 2" w:semiHidden="1" w:unhideWhenUsed="1"/>
-    <w:lsdException w:name="Table Columns 3" w:semiHidden="1" w:unhideWhenUsed="1"/>
-    <w:lsdException w:name="Table Columns 4" w:semiHidden="1" w:unhideWhenUsed="1"/>
-    <w:lsdException w:name="Table Columns 5" w:semiHidden="1" w:unhideWhenUsed="1"/>
-    <w:lsdException w:name="Table Grid 1" w:semiHidden="1" w:unhideWhenUsed="1"/>
-    <w:lsdException w:name="Table Grid 2" w:semiHidden="1" w:unhideWhenUsed="1"/>
-    <w:lsdException w:name="Table Grid 3" w:semiHidden="1" w:unhideWhenUsed="1"/>
-    <w:lsdException w:name="Table Grid 4" w:semiHidden="1" w:unhideWhenUsed="1"/>
-    <w:lsdException w:name="Table Grid 5" w:semiHidden="1" w:unhideWhenUsed="1"/>
-    <w:lsdException w:name="Table Grid 6" w:semiHidden="1" w:unhideWhenUsed="1"/>
-    <w:lsdException w:name="Table Grid 7" w:semiHidden="1" w:unhideWhenUsed="1"/>
-    <w:lsdException w:name="Table Grid 8" w:semiHidden="1" w:unhideWhenUsed="1"/>
-    <w:lsdException w:name="Table List 1" w:semiHidden="1" w:unhideWhenUsed="1"/>
-    <w:lsdException w:name="Table List 2" w:semiHidden="1" w:unhideWhenUsed="1"/>
-    <w:lsdException w:name="Table List 3" w:semiHidden="1" w:unhideWhenUsed="1"/>
-    <w:lsdException w:name="Table List 4" w:semiHidden="1" w:unhideWhenUsed="1"/>
-    <w:lsdException w:name="Table List 5" w:semiHidden="1" w:unhideWhenUsed="1"/>
-    <w:lsdException w:name="Table List 6" w:semiHidden="1" w:unhideWhenUsed="1"/>
-    <w:lsdException w:name="Table List 7" w:semiHidden="1" w:unhideWhenUsed="1"/>
-    <w:lsdException w:name="Table List 8" w:semiHidden="1" w:unhideWhenUsed="1"/>
-    <w:lsdException w:name="Table 3D effects 1" w:semiHidden="1" w:unhideWhenUsed="1"/>
-    <w:lsdException w:name="Table 3D effects 2" w:semiHidden="1" w:unhideWhenUsed="1"/>
-    <w:lsdException w:name="Table 3D effects 3" w:semiHidden="1" w:unhideWhenUsed="1"/>
-    <w:lsdException w:name="Table Contemporary" w:semiHidden="1" w:unhideWhenUsed="1"/>
-    <w:lsdException w:name="Table Elegant" w:semiHidden="1" w:unhideWhenUsed="1"/>
-    <w:lsdException w:name="Table Professional" w:semiHidden="1" w:unhideWhenUsed="1"/>
-    <w:lsdException w:name="Table Subtle 1" w:semiHidden="1" w:unhideWhenUsed="1"/>
-    <w:lsdException w:name="Table Subtle 2" w:semiHidden="1" w:unhideWhenUsed="1"/>
-    <w:lsdException w:name="Table Web 1" w:semiHidden="1" w:unhideWhenUsed="1"/>
-    <w:lsdException w:name="Table Web 2" w:semiHidden="1" w:unhideWhenUsed="1"/>
-    <w:lsdException w:name="Table Web 3" w:semiHidden="1" w:unhideWhenUsed="1"/>
-    <w:lsdException w:name="Balloon Text" w:semiHidden="1" w:unhideWhenUsed="1"/>
-    <w:lsdException w:name="Table Grid" w:uiPriority="39"/>
-    <w:lsdException w:name="Table Theme" w:semiHidden="1" w:unhideWhenUsed="1"/>
-    <w:lsdException w:name="Placeholder Text" w:semiHidden="1"/>
-    <w:lsdException w:name="No Spacing" w:uiPriority="1" w:qFormat="1"/>
-    <w:lsdException w:name="Light Shading" w:uiPriority="60"/>
-    <w:lsdException w:name="Light List" w:uiPriority="61"/>
-    <w:lsdException w:name="Light Grid" w:uiPriority="62"/>
-    <w:lsdException w:name="Medium Shading 1" w:uiPriority="63"/>
-    <w:lsdException w:name="Medium Shading 2" w:uiPriority="64"/>
-    <w:lsdException w:name="Medium List 1" w:uiPriority="65"/>
-    <w:lsdException w:name="Medium List 2" w:uiPriority="66"/>
-    <w:lsdException w:name="Medium Grid 1" w:uiPriority="67"/>
-    <w:lsdException w:name="Medium Grid 2" w:uiPriority="68"/>
-    <w:lsdException w:name="Medium Grid 3" w:uiPriority="69"/>
-    <w:lsdException w:name="Dark List" w:uiPriority="70"/>
-    <w:lsdException w:name="Colorful Shading" w:uiPriority="71"/>
-    <w:lsdException w:name="Colorful List" w:uiPriority="72"/>
-    <w:lsdException w:name="Colorful Grid" w:uiPriority="73"/>
-    <w:lsdException w:name="Light Shading Accent 1" w:uiPriority="60"/>
-    <w:lsdException w:name="Light List Accent 1" w:uiPriority="61"/>
-    <w:lsdException w:name="Light Grid Accent 1" w:uiPriority="62"/>
-    <w:lsdException w:name="Medium Shading 1 Accent 1" w:uiPriority="63"/>
-    <w:lsdException w:name="Medium Shading 2 Accent 1" w:uiPriority="64"/>
-    <w:lsdException w:name="Medium List 1 Accent 1" w:uiPriority="65"/>
-    <w:lsdException w:name="Revision" w:semiHidden="1"/>
-    <w:lsdException w:name="List Paragraph" w:uiPriority="34" w:qFormat="1"/>
-    <w:lsdException w:name="Quote" w:uiPriority="29" w:qFormat="1"/>
-    <w:lsdException w:name="Intense Quote" w:uiPriority="30" w:qFormat="1"/>
-    <w:lsdException w:name="Medium List 2 Accent 1" w:uiPriority="66"/>
-    <w:lsdException w:name="Medium Grid 1 Accent 1" w:uiPriority="67"/>
-    <w:lsdException w:name="Medium Grid 2 Accent 1" w:uiPriority="68"/>
-    <w:lsdException w:name="Medium Grid 3 Accent 1" w:uiPriority="69"/>
-    <w:lsdException w:name="Dark List Accent 1" w:uiPriority="70"/>
-    <w:lsdException w:name="Colorful Shading Accent 1" w:uiPriority="71"/>
-    <w:lsdException w:name="Colorful List Accent 1" w:uiPriority="72"/>
-    <w:lsdException w:name="Colorful Grid Accent 1" w:uiPriority="73"/>
-    <w:lsdException w:name="Light Shading Accent 2" w:uiPriority="60"/>
-    <w:lsdException w:name="Light List Accent 2" w:uiPriority="61"/>
-    <w:lsdException w:name="Light Grid Accent 2" w:uiPriority="62"/>
-    <w:lsdException w:name="Medium Shading 1 Accent 2" w:uiPriority="63"/>
-    <w:lsdException w:name="Medium Shading 2 Accent 2" w:uiPriority="64"/>
-    <w:lsdException w:name="Medium List 1 Accent 2" w:uiPriority="65"/>
-    <w:lsdException w:name="Medium List 2 Accent 2" w:uiPriority="66"/>
-    <w:lsdException w:name="Medium Grid 1 Accent 2" w:uiPriority="67"/>
-    <w:lsdException w:name="Medium Grid 2 Accent 2" w:uiPriority="68"/>
-    <w:lsdException w:name="Medium Grid 3 Accent 2" w:uiPriority="69"/>
-    <w:lsdException w:name="Dark List Accent 2" w:uiPriority="70"/>
-    <w:lsdException w:name="Colorful Shading Accent 2" w:uiPriority="71"/>
-    <w:lsdException w:name="Colorful List Accent 2" w:uiPriority="72"/>
-    <w:lsdException w:name="Colorful Grid Accent 2" w:uiPriority="73"/>
-    <w:lsdException w:name="Light Shading Accent 3" w:uiPriority="60"/>
-    <w:lsdException w:name="Light List Accent 3" w:uiPriority="61"/>
-    <w:lsdException w:name="Light Grid Accent 3" w:uiPriority="62"/>
-    <w:lsdException w:name="Medium Shading 1 Accent 3" w:uiPriority="63"/>
-    <w:lsdException w:name="Medium Shading 2 Accent 3" w:uiPriority="64"/>
-    <w:lsdException w:name="Medium List 1 Accent 3" w:uiPriority="65"/>
-    <w:lsdException w:name="Medium List 2 Accent 3" w:uiPriority="66"/>
-    <w:lsdException w:name="Medium Grid 1 Accent 3" w:uiPriority="67"/>
-    <w:lsdException w:name="Medium Grid 2 Accent 3" w:uiPriority="68"/>
-    <w:lsdException w:name="Medium Grid 3 Accent 3" w:uiPriority="69"/>
-    <w:lsdException w:name="Dark List Accent 3" w:uiPriority="70"/>
-    <w:lsdException w:name="Colorful Shading Accent 3" w:uiPriority="71"/>
-    <w:lsdException w:name="Colorful List Accent 3" w:uiPriority="72"/>
-    <w:lsdException w:name="Colorful Grid Accent 3" w:uiPriority="73"/>
-    <w:lsdException w:name="Light Shading Accent 4" w:uiPriority="60"/>
-    <w:lsdException w:name="Light List Accent 4" w:uiPriority="61"/>
-    <w:lsdException w:name="Light Grid Accent 4" w:uiPriority="62"/>
-    <w:lsdException w:name="Medium Shading 1 Accent 4" w:uiPriority="63"/>
-    <w:lsdException w:name="Medium Shading 2 Accent 4" w:uiPriority="64"/>
-    <w:lsdException w:name="Medium List 1 Accent 4" w:uiPriority="65"/>
-    <w:lsdException w:name="Medium List 2 Accent 4" w:uiPriority="66"/>
-    <w:lsdException w:name="Medium Grid 1 Accent 4" w:uiPriority="67"/>
-    <w:lsdException w:name="Medium Grid 2 Accent 4" w:uiPriority="68"/>
-    <w:lsdException w:name="Medium Grid 3 Accent 4" w:uiPriority="69"/>
-    <w:lsdException w:name="Dark List Accent 4" w:uiPriority="70"/>
-    <w:lsdException w:name="Colorful Shading Accent 4" w:uiPriority="71"/>
-    <w:lsdException w:name="Colorful List Accent 4" w:uiPriority="72"/>
-    <w:lsdException w:name="Colorful Grid Accent 4" w:uiPriority="73"/>
-    <w:lsdException w:name="Light Shading Accent 5" w:uiPriority="60"/>
-    <w:lsdException w:name="Light List Accent 5" w:uiPriority="61"/>
-    <w:lsdException w:name="Light Grid Accent 5" w:uiPriority="62"/>
-    <w:lsdException w:name="Medium Shading 1 Accent 5" w:uiPriority="63"/>
-    <w:lsdException w:name="Medium Shading 2 Accent 5" w:uiPriority="64"/>
-    <w:lsdException w:name="Medium List 1 Accent 5" w:uiPriority="65"/>
-    <w:lsdException w:name="Medium List 2 Accent 5" w:uiPriority="66"/>
-    <w:lsdException w:name="Medium Grid 1 Accent 5" w:uiPriority="67"/>
-    <w:lsdException w:name="Medium Grid 2 Accent 5" w:uiPriority="68"/>
-    <w:lsdException w:name="Medium Grid 3 Accent 5" w:uiPriority="69"/>
-    <w:lsdException w:name="Dark List Accent 5" w:uiPriority="70"/>
-    <w:lsdException w:name="Colorful Shading Accent 5" w:uiPriority="71"/>
-    <w:lsdException w:name="Colorful List Accent 5" w:uiPriority="72"/>
-    <w:lsdException w:name="Colorful Grid Accent 5" w:uiPriority="73"/>
-    <w:lsdException w:name="Light Shading Accent 6" w:uiPriority="60"/>
-    <w:lsdException w:name="Light List Accent 6" w:uiPriority="61"/>
-    <w:lsdException w:name="Light Grid Accent 6" w:uiPriority="62"/>
-    <w:lsdException w:name="Medium Shading 1 Accent 6" w:uiPriority="63"/>
-    <w:lsdException w:name="Medium Shading 2 Accent 6" w:uiPriority="64"/>
-    <w:lsdException w:name="Medium List 1 Accent 6" w:uiPriority="65"/>
-    <w:lsdException w:name="Medium List 2 Accent 6" w:uiPriority="66"/>
-    <w:lsdException w:name="Medium Grid 1 Accent 6" w:uiPriority="67"/>
-    <w:lsdException w:name="Medium Grid 2 Accent 6" w:uiPriority="68"/>
-    <w:lsdException w:name="Medium Grid 3 Accent 6" w:uiPriority="69"/>
-    <w:lsdException w:name="Dark List Accent 6" w:uiPriority="70"/>
-    <w:lsdException w:name="Colorful Shading Accent 6" w:uiPriority="71"/>
-    <w:lsdException w:name="Colorful List Accent 6" w:uiPriority="72"/>
-    <w:lsdException w:name="Colorful Grid Accent 6" w:uiPriority="73"/>
-    <w:lsdException w:name="Subtle Emphasis" w:uiPriority="19" w:qFormat="1"/>
-    <w:lsdException w:name="Intense Emphasis" w:uiPriority="21" w:qFormat="1"/>
-    <w:lsdException w:name="Subtle Reference" w:uiPriority="31" w:qFormat="1"/>
-    <w:lsdException w:name="Intense Reference" w:uiPriority="32" w:qFormat="1"/>
-    <w:lsdException w:name="Book Title" w:uiPriority="33" w:qFormat="1"/>
-    <w:lsdException w:name="Bibliography" w:semiHidden="1" w:uiPriority="37" w:unhideWhenUsed="1"/>
-    <w:lsdException w:name="TOC Heading" w:semiHidden="1" w:uiPriority="39" w:unhideWhenUsed="1" w:qFormat="1"/>
-    <w:lsdException w:name="Plain Table 1" w:uiPriority="41"/>
-    <w:lsdException w:name="Plain Table 2" w:uiPriority="42"/>
-    <w:lsdException w:name="Plain Table 3" w:uiPriority="43"/>
-    <w:lsdException w:name="Plain Table 4" w:uiPriority="44"/>
-    <w:lsdException w:name="Plain Table 5" w:uiPriority="45"/>
-    <w:lsdException w:name="Grid Table Light" w:uiPriority="40"/>
-    <w:lsdException w:name="Grid Table 1 Light" w:uiPriority="46"/>
-    <w:lsdException w:name="Grid Table 2" w:uiPriority="47"/>
-    <w:lsdException w:name="Grid Table 3" w:uiPriority="48"/>
-    <w:lsdException w:name="Grid Table 4" w:uiPriority="49"/>
-    <w:lsdException w:name="Grid Table 5 Dark" w:uiPriority="50"/>
-    <w:lsdException w:name="Grid Table 6 Colorful" w:uiPriority="51"/>
-    <w:lsdException w:name="Grid Table 7 Colorful" w:uiPriority="52"/>
-    <w:lsdException w:name="Grid Table 1 Light Accent 1" w:uiPriority="46"/>
-    <w:lsdException w:name="Grid Table 2 Accent 1" w:uiPriority="47"/>
-    <w:lsdException w:name="Grid Table 3 Accent 1" w:uiPriority="48"/>
-    <w:lsdException w:name="Grid Table 4 Accent 1" w:uiPriority="49"/>
-    <w:lsdException w:name="Grid Table 5 Dark Accent 1" w:uiPriority="50"/>
-    <w:lsdException w:name="Grid Table 6 Colorful Accent 1" w:uiPriority="51"/>
-    <w:lsdException w:name="Grid Table 7 Colorful Accent 1" w:uiPriority="52"/>
-    <w:lsdException w:name="Grid Table 1 Light Accent 2" w:uiPriority="46"/>
-    <w:lsdException w:name="Grid Table 2 Accent 2" w:uiPriority="47"/>
-    <w:lsdException w:name="Grid Table 3 Accent 2" w:uiPriority="48"/>
-    <w:lsdException w:name="Grid Table 4 Accent 2" w:uiPriority="49"/>
-    <w:lsdException w:name="Grid Table 5 Dark Accent 2" w:uiPriority="50"/>
-    <w:lsdException w:name="Grid Table 6 Colorful Accent 2" w:uiPriority="51"/>
-    <w:lsdException w:name="Grid Table 7 Colorful Accent 2" w:uiPriority="52"/>
-    <w:lsdException w:name="Grid Table 1 Light Accent 3" w:uiPriority="46"/>
-    <w:lsdException w:name="Grid Table 2 Accent 3" w:uiPriority="47"/>
-    <w:lsdException w:name="Grid Table 3 Accent 3" w:uiPriority="48"/>
-    <w:lsdException w:name="Grid Table 4 Accent 3" w:uiPriority="49"/>
-    <w:lsdException w:name="Grid Table 5 Dark Accent 3" w:uiPriority="50"/>
-    <w:lsdException w:name="Grid Table 6 Colorful Accent 3" w:uiPriority="51"/>
-    <w:lsdException w:name="Grid Table 7 Colorful Accent 3" w:uiPriority="52"/>
-    <w:lsdException w:name="Grid Table 1 Light Accent 4" w:uiPriority="46"/>
-    <w:lsdException w:name="Grid Table 2 Accent 4" w:uiPriority="47"/>
-    <w:lsdException w:name="Grid Table 3 Accent 4" w:uiPriority="48"/>
-    <w:lsdException w:name="Grid Table 4 Accent 4" w:uiPriority="49"/>
-    <w:lsdException w:name="Grid Table 5 Dark Accent 4" w:uiPriority="50"/>
-    <w:lsdException w:name="Grid Table 6 Colorful Accent 4" w:uiPriority="51"/>
-    <w:lsdException w:name="Grid Table 7 Colorful Accent 4" w:uiPriority="52"/>
-    <w:lsdException w:name="Grid Table 1 Light Accent 5" w:uiPriority="46"/>
-    <w:lsdException w:name="Grid Table 2 Accent 5" w:uiPriority="47"/>
-    <w:lsdException w:name="Grid Table 3 Accent 5" w:uiPriority="48"/>
-    <w:lsdException w:name="Grid Table 4 Accent 5" w:uiPriority="49"/>
-    <w:lsdException w:name="Grid Table 5 Dark Accent 5" w:uiPriority="50"/>
-    <w:lsdException w:name="Grid Table 6 Colorful Accent 5" w:uiPriority="51"/>
-    <w:lsdException w:name="Grid Table 7 Colorful Accent 5" w:uiPriority="52"/>
-    <w:lsdException w:name="Grid Table 1 Light Accent 6" w:uiPriority="46"/>
-    <w:lsdException w:name="Grid Table 2 Accent 6" w:uiPriority="47"/>
-    <w:lsdException w:name="Grid Table 3 Accent 6" w:uiPriority="48"/>
-    <w:lsdException w:name="Grid Table 4 Accent 6" w:uiPriority="49"/>
-    <w:lsdException w:name="Grid Table 5 Dark Accent 6" w:uiPriority="50"/>
-    <w:lsdException w:name="Grid Table 6 Colorful Accent 6" w:uiPriority="51"/>
-    <w:lsdException w:name="Grid Table 7 Colorful Accent 6" w:uiPriority="52"/>
-    <w:lsdException w:name="List Table 1 Light" w:uiPriority="46"/>
-    <w:lsdException w:name="List Table 2" w:uiPriority="47"/>
-    <w:lsdException w:name="List Table 3" w:uiPriority="48"/>
-    <w:lsdException w:name="List Table 4" w:uiPriority="49"/>
-    <w:lsdException w:name="List Table 5 Dark" w:uiPriority="50"/>
-    <w:lsdException w:name="List Table 6 Colorful" w:uiPriority="51"/>
-    <w:lsdException w:name="List Table 7 Colorful" w:uiPriority="52"/>
-    <w:lsdException w:name="List Table 1 Light Accent 1" w:uiPriority="46"/>
-    <w:lsdException w:name="List Table 2 Accent 1" w:uiPriority="47"/>
-    <w:lsdException w:name="List Table 3 Accent 1" w:uiPriority="48"/>
-    <w:lsdException w:name="List Table 4 Accent 1" w:uiPriority="49"/>
-    <w:lsdException w:name="List Table 5 Dark Accent 1" w:uiPriority="50"/>
-    <w:lsdException w:name="List Table 6 Colorful Accent 1" w:uiPriority="51"/>
-    <w:lsdException w:name="List Table 7 Colorful Accent 1" w:uiPriority="52"/>
-    <w:lsdException w:name="List Table 1 Light Accent 2" w:uiPriority="46"/>
-    <w:lsdException w:name="List Table 2 Accent 2" w:uiPriority="47"/>
-    <w:lsdException w:name="List Table 3 Accent 2" w:uiPriority="48"/>
-    <w:lsdException w:name="List Table 4 Accent 2" w:uiPriority="49"/>
-    <w:lsdException w:name="List Table 5 Dark Accent 2" w:uiPriority="50"/>
-    <w:lsdException w:name="List Table 6 Colorful Accent 2" w:uiPriority="51"/>
-    <w:lsdException w:name="List Table 7 Colorful Accent 2" w:uiPriority="52"/>
-    <w:lsdException w:name="List Table 1 Light Accent 3" w:uiPriority="46"/>
-    <w:lsdException w:name="List Table 2 Accent 3" w:uiPriority="47"/>
-    <w:lsdException w:name="List Table 3 Accent 3" w:uiPriority="48"/>
-    <w:lsdException w:name="List Table 4 Accent 3" w:uiPriority="49"/>
-    <w:lsdException w:name="List Table 5 Dark Accent 3" w:uiPriority="50"/>
-    <w:lsdException w:name="List Table 6 Colorful Accent 3" w:uiPriority="51"/>
-    <w:lsdException w:name="List Table 7 Colorful Accent 3" w:uiPriority="52"/>
-    <w:lsdException w:name="List Table 1 Light Accent 4" w:uiPriority="46"/>
-    <w:lsdException w:name="List Table 2 Accent 4" w:uiPriority="47"/>
-    <w:lsdException w:name="List Table 3 Accent 4" w:uiPriority="48"/>
-    <w:lsdException w:name="List Table 4 Accent 4" w:uiPriority="49"/>
-    <w:lsdException w:name="List Table 5 Dark Accent 4" w:uiPriority="50"/>
-    <w:lsdException w:name="List Table 6 Colorful Accent 4" w:uiPriority="51"/>
-    <w:lsdException w:name="List Table 7 Colorful Accent 4" w:uiPriority="52"/>
-    <w:lsdException w:name="List Table 1 Light Accent 5" w:uiPriority="46"/>
-    <w:lsdException w:name="List Table 2 Accent 5" w:uiPriority="47"/>
-    <w:lsdException w:name="List Table 3 Accent 5" w:uiPriority="48"/>
-    <w:lsdException w:name="List Table 4 Accent 5" w:uiPriority="49"/>
-    <w:lsdException w:name="List Table 5 Dark Accent 5" w:uiPriority="50"/>
-    <w:lsdException w:name="List Table 6 Colorful Accent 5" w:uiPriority="51"/>
-    <w:lsdException w:name="List Table 7 Colorful Accent 5" w:uiPriority="52"/>
-    <w:lsdException w:name="List Table 1 Light Accent 6" w:uiPriority="46"/>
-    <w:lsdException w:name="List Table 2 Accent 6" w:uiPriority="47"/>
-    <w:lsdException w:name="List Table 3 Accent 6" w:uiPriority="48"/>
-    <w:lsdException w:name="List Table 4 Accent 6" w:uiPriority="49"/>
-    <w:lsdException w:name="List Table 5 Dark Accent 6" w:uiPriority="50"/>
-    <w:lsdException w:name="List Table 6 Colorful Accent 6" w:uiPriority="51"/>
-    <w:lsdException w:name="List Table 7 Colorful Accent 6" w:uiPriority="52"/>
-  </w:latentStyles>
-  <w:style w:type="paragraph" w:default="1" w:styleId="Normal">
-    <w:name w:val="Normal"/>
-    <w:qFormat/>
-  </w:style>
-  <w:style w:type="character" w:default="1" w:styleId="Fuentedeprrafopredeter">
-    <w:name w:val="Default Paragraph Font"/>
-    <w:uiPriority w:val="1"/>
-    <w:semiHidden/>
-    <w:unhideWhenUsed/>
-  </w:style>
-  <w:style w:type="table" w:default="1" w:styleId="Tablanormal">
-    <w:name w:val="Normal Table"/>
-    <w:uiPriority w:val="99"/>
-    <w:semiHidden/>
-    <w:unhideWhenUsed/>
-    <w:tblPr>
-      <w:tblInd w:w="0" w:type="dxa"/>
-      <w:tblCellMar>
-        <w:top w:w="0" w:type="dxa"/>
-        <w:left w:w="108" w:type="dxa"/>
-        <w:bottom w:w="0" w:type="dxa"/>
-        <w:right w:w="108" w:type="dxa"/>
-      </w:tblCellMar>
-    </w:tblPr>
-  </w:style>
-  <w:style w:type="numbering" w:default="1" w:styleId="Sinlista">
-    <w:name w:val="No List"/>
-    <w:uiPriority w:val="99"/>
-    <w:semiHidden/>
-    <w:unhideWhenUsed/>
-  </w:style>
-  <w:style w:type="paragraph" w:customStyle="1" w:styleId="F6D1B2AAE6DE423682C78A46F84297E7">
-    <w:name w:val="F6D1B2AAE6DE423682C78A46F84297E7"/>
-    <w:rsid w:val="00B2632F"/>
-  </w:style>
-  <w:style w:type="paragraph" w:customStyle="1" w:styleId="E9D55576870F4E3D988E43F6D71734D1">
-    <w:name w:val="E9D55576870F4E3D988E43F6D71734D1"/>
-    <w:rsid w:val="00B2632F"/>
-  </w:style>
-  <w:style w:type="paragraph" w:customStyle="1" w:styleId="D83AA8B31E4E4FC3AB53540FF5457A85">
-    <w:name w:val="D83AA8B31E4E4FC3AB53540FF5457A85"/>
-    <w:rsid w:val="00B2632F"/>
-  </w:style>
-  <w:style w:type="paragraph" w:customStyle="1" w:styleId="A48D3271AF694A55BA48D8AF2C7596E0">
-    <w:name w:val="A48D3271AF694A55BA48D8AF2C7596E0"/>
-    <w:rsid w:val="00B2632F"/>
-  </w:style>
-  <w:style w:type="paragraph" w:customStyle="1" w:styleId="19A0DE256B374005A829040588B8C616">
-    <w:name w:val="19A0DE256B374005A829040588B8C616"/>
-    <w:rsid w:val="00B2632F"/>
-  </w:style>
-  <w:style w:type="paragraph" w:customStyle="1" w:styleId="C822829EB5BE42B9B48D6FF01D7EDE52">
-    <w:name w:val="C822829EB5BE42B9B48D6FF01D7EDE52"/>
-    <w:rsid w:val="00B2632F"/>
-  </w:style>
-  <w:style w:type="paragraph" w:customStyle="1" w:styleId="B64D6D03FC264A9B9BD77402BF195AE5">
-    <w:name w:val="B64D6D03FC264A9B9BD77402BF195AE5"/>
-    <w:rsid w:val="00B2632F"/>
-  </w:style>
-  <w:style w:type="paragraph" w:customStyle="1" w:styleId="AC7C17F8F286456EA71DD0DF3B672CE1">
-    <w:name w:val="AC7C17F8F286456EA71DD0DF3B672CE1"/>
-    <w:rsid w:val="00B2632F"/>
-  </w:style>
-  <w:style w:type="paragraph" w:customStyle="1" w:styleId="9901678EC6EE406BAC0E57661210DA05">
-    <w:name w:val="9901678EC6EE406BAC0E57661210DA05"/>
-    <w:rsid w:val="00B2632F"/>
-  </w:style>
-  <w:style w:type="paragraph" w:customStyle="1" w:styleId="86D79941D0414B42B2C9AB0C1EADE32B">
-    <w:name w:val="86D79941D0414B42B2C9AB0C1EADE32B"/>
-    <w:rsid w:val="00B2632F"/>
-  </w:style>
-  <w:style w:type="paragraph" w:customStyle="1" w:styleId="847A301E0D1D4CE9B6880EE30A111095">
-    <w:name w:val="847A301E0D1D4CE9B6880EE30A111095"/>
-    <w:rsid w:val="00B2632F"/>
-  </w:style>
-</w:styles>
-</file>
-
-<file path=word/glossary/webSettings.xml><?xml version="1.0" encoding="utf-8"?>
-<w:webSettings xmlns:mc="http://schemas.openxmlformats.org/markup-compatibility/2006" xmlns:r="http://schemas.openxmlformats.org/officeDocument/2006/relationships" xmlns:w="http://schemas.openxmlformats.org/wordprocessingml/2006/main" xmlns:w14="http://schemas.microsoft.com/office/word/2010/wordml" xmlns:w15="http://schemas.microsoft.com/office/word/2012/wordml" mc:Ignorable="w14 w15">
-  <w:optimizeForBrowser/>
-  <w:allowPNG/>
-</w:webSettings>
-</file>
-
 <file path=word/theme/theme1.xml><?xml version="1.0" encoding="utf-8"?>
 <a:theme xmlns:a="http://schemas.openxmlformats.org/drawingml/2006/main" name="Student Report">
   <a:themeElements>
@@ -27301,7 +26084,7 @@
 </file>
 
 <file path=customXml/itemProps3.xml><?xml version="1.0" encoding="utf-8"?>
-<ds:datastoreItem xmlns:ds="http://schemas.openxmlformats.org/officeDocument/2006/customXml" ds:itemID="{59969923-B37A-4648-84E8-E8FB2910F83A}">
+<ds:datastoreItem xmlns:ds="http://schemas.openxmlformats.org/officeDocument/2006/customXml" ds:itemID="{4055522C-69EF-4156-BAEE-8D36D232642D}">
   <ds:schemaRefs>
     <ds:schemaRef ds:uri="http://schemas.openxmlformats.org/officeDocument/2006/bibliography"/>
   </ds:schemaRefs>

</xml_diff>